<commit_message>
modify content font size and link
</commit_message>
<xml_diff>
--- a/Credit card Change Log.docx
+++ b/Credit card Change Log.docx
@@ -3,63 +3,143 @@
 <w:document xmlns:wpc="http://schemas.microsoft.com/office/word/2010/wordprocessingCanvas" xmlns:cx="http://schemas.microsoft.com/office/drawing/2014/chartex" xmlns:cx1="http://schemas.microsoft.com/office/drawing/2015/9/8/chartex" xmlns:cx2="http://schemas.microsoft.com/office/drawing/2015/10/21/chartex" xmlns:cx3="http://schemas.microsoft.com/office/drawing/2016/5/9/chartex" xmlns:cx4="http://schemas.microsoft.com/office/drawing/2016/5/10/chartex" xmlns:cx5="http://schemas.microsoft.com/office/drawing/2016/5/11/chartex" xmlns:cx6="http://schemas.microsoft.com/office/drawing/2016/5/12/chartex" xmlns:cx7="http://schemas.microsoft.com/office/drawing/2016/5/13/chartex" xmlns:cx8="http://schemas.microsoft.com/office/drawing/2016/5/14/chartex" xmlns:mc="http://schemas.openxmlformats.org/markup-compatibility/2006" xmlns:aink="http://schemas.microsoft.com/office/drawing/2016/ink" xmlns:am3d="http://schemas.microsoft.com/office/drawing/2017/model3d" xmlns:o="urn:schemas-microsoft-com:office:office" xmlns:oel="http://schemas.microsoft.com/office/2019/extlst" xmlns:r="http://schemas.openxmlformats.org/officeDocument/2006/relationships" xmlns:m="http://schemas.openxmlformats.org/officeDocument/2006/math" xmlns:v="urn:schemas-microsoft-com:vml" xmlns:wp14="http://schemas.microsoft.com/office/word/2010/wordprocessingDrawing" xmlns:wp="http://schemas.openxmlformats.org/drawingml/2006/wordprocessingDrawing" xmlns:w10="urn:schemas-microsoft-com:office:word" xmlns:w="http://schemas.openxmlformats.org/wordprocessingml/2006/main" xmlns:w14="http://schemas.microsoft.com/office/word/2010/wordml" xmlns:w15="http://schemas.microsoft.com/office/word/2012/wordml" xmlns:w16cex="http://schemas.microsoft.com/office/word/2018/wordml/cex" xmlns:w16cid="http://schemas.microsoft.com/office/word/2016/wordml/cid" xmlns:w16="http://schemas.microsoft.com/office/word/2018/wordml" xmlns:w16du="http://schemas.microsoft.com/office/word/2023/wordml/word16du" xmlns:w16sdtdh="http://schemas.microsoft.com/office/word/2020/wordml/sdtdatahash" xmlns:w16se="http://schemas.microsoft.com/office/word/2015/wordml/symex" xmlns:wpg="http://schemas.microsoft.com/office/word/2010/wordprocessingGroup" xmlns:wpi="http://schemas.microsoft.com/office/word/2010/wordprocessingInk" xmlns:wne="http://schemas.microsoft.com/office/word/2006/wordml" xmlns:wps="http://schemas.microsoft.com/office/word/2010/wordprocessingShape" mc:Ignorable="w14 w15 w16se w16cid w16 w16cex w16sdtdh w16du wp14">
   <w:body>
     <w:p>
-      <w:r>
+      <w:pPr>
+        <w:rPr>
+          <w:rFonts w:ascii="jf open 粉圓 2.0" w:eastAsia="jf open 粉圓 2.0" w:hAnsi="jf open 粉圓 2.0"/>
+        </w:rPr>
+      </w:pPr>
+      <w:r>
+        <w:rPr>
+          <w:rFonts w:ascii="jf open 粉圓 2.0" w:eastAsia="jf open 粉圓 2.0" w:hAnsi="jf open 粉圓 2.0"/>
+        </w:rPr>
         <w:t>C</w:t>
       </w:r>
       <w:r>
         <w:rPr>
-          <w:rFonts w:hint="eastAsia"/>
+          <w:rFonts w:ascii="jf open 粉圓 2.0" w:eastAsia="jf open 粉圓 2.0" w:hAnsi="jf open 粉圓 2.0" w:hint="eastAsia"/>
         </w:rPr>
         <w:t xml:space="preserve">redit card </w:t>
       </w:r>
       <w:r>
+        <w:rPr>
+          <w:rFonts w:ascii="jf open 粉圓 2.0" w:eastAsia="jf open 粉圓 2.0" w:hAnsi="jf open 粉圓 2.0"/>
+        </w:rPr>
         <w:t>Change Log</w:t>
       </w:r>
       <w:r>
         <w:rPr>
-          <w:rFonts w:hint="eastAsia"/>
+          <w:rFonts w:ascii="jf open 粉圓 2.0" w:eastAsia="jf open 粉圓 2.0" w:hAnsi="jf open 粉圓 2.0" w:hint="eastAsia"/>
         </w:rPr>
         <w:t xml:space="preserve"> </w:t>
       </w:r>
-    </w:p>
-    <w:p>
-      <w:r>
-        <w:rPr>
-          <w:rFonts w:hint="eastAsia"/>
-        </w:rPr>
-        <w:t>7/23</w:t>
-      </w:r>
-    </w:p>
-    <w:p>
-      <w:r>
-        <w:t>A</w:t>
-      </w:r>
-      <w:r>
-        <w:rPr>
-          <w:rFonts w:hint="eastAsia"/>
-        </w:rPr>
-        <w:t xml:space="preserve">dd nav </w:t>
-      </w:r>
-      <w:proofErr w:type="spellStart"/>
-      <w:r>
-        <w:rPr>
-          <w:rFonts w:hint="eastAsia"/>
-        </w:rPr>
-        <w:t>html&amp;css</w:t>
-      </w:r>
-      <w:proofErr w:type="spellEnd"/>
     </w:p>
     <w:p>
       <w:pPr>
         <w:rPr>
-          <w:rFonts w:hint="eastAsia"/>
+          <w:rFonts w:ascii="jf open 粉圓 2.0" w:eastAsia="jf open 粉圓 2.0" w:hAnsi="jf open 粉圓 2.0"/>
         </w:rPr>
       </w:pPr>
       <w:r>
         <w:rPr>
-          <w:rFonts w:hint="eastAsia"/>
+          <w:rFonts w:ascii="jf open 粉圓 2.0" w:eastAsia="jf open 粉圓 2.0" w:hAnsi="jf open 粉圓 2.0" w:hint="eastAsia"/>
+        </w:rPr>
+        <w:t>7/23</w:t>
+      </w:r>
+    </w:p>
+    <w:p>
+      <w:pPr>
+        <w:rPr>
+          <w:rFonts w:ascii="jf open 粉圓 2.0" w:eastAsia="jf open 粉圓 2.0" w:hAnsi="jf open 粉圓 2.0"/>
+        </w:rPr>
+      </w:pPr>
+      <w:r>
+        <w:rPr>
+          <w:rFonts w:ascii="jf open 粉圓 2.0" w:eastAsia="jf open 粉圓 2.0" w:hAnsi="jf open 粉圓 2.0"/>
+        </w:rPr>
+        <w:t>A</w:t>
+      </w:r>
+      <w:r>
+        <w:rPr>
+          <w:rFonts w:ascii="jf open 粉圓 2.0" w:eastAsia="jf open 粉圓 2.0" w:hAnsi="jf open 粉圓 2.0" w:hint="eastAsia"/>
+        </w:rPr>
+        <w:t>dd nav html&amp;css</w:t>
+      </w:r>
+    </w:p>
+    <w:p>
+      <w:pPr>
+        <w:rPr>
+          <w:rFonts w:ascii="jf open 粉圓 2.0" w:eastAsia="jf open 粉圓 2.0" w:hAnsi="jf open 粉圓 2.0"/>
+        </w:rPr>
+      </w:pPr>
+      <w:r>
+        <w:rPr>
+          <w:rFonts w:ascii="jf open 粉圓 2.0" w:eastAsia="jf open 粉圓 2.0" w:hAnsi="jf open 粉圓 2.0" w:hint="eastAsia"/>
         </w:rPr>
         <w:t>7/27</w:t>
+      </w:r>
+    </w:p>
+    <w:p>
+      <w:pPr>
+        <w:rPr>
+          <w:rFonts w:ascii="jf open 粉圓 2.0" w:eastAsia="jf open 粉圓 2.0" w:hAnsi="jf open 粉圓 2.0"/>
+        </w:rPr>
+      </w:pPr>
+      <w:r>
+        <w:rPr>
+          <w:rFonts w:ascii="jf open 粉圓 2.0" w:eastAsia="jf open 粉圓 2.0" w:hAnsi="jf open 粉圓 2.0"/>
+        </w:rPr>
+        <w:t>A</w:t>
+      </w:r>
+      <w:r>
+        <w:rPr>
+          <w:rFonts w:ascii="jf open 粉圓 2.0" w:eastAsia="jf open 粉圓 2.0" w:hAnsi="jf open 粉圓 2.0" w:hint="eastAsia"/>
+        </w:rPr>
+        <w:t>dd creditcard block</w:t>
+      </w:r>
+    </w:p>
+    <w:p>
+      <w:pPr>
+        <w:rPr>
+          <w:rFonts w:ascii="jf open 粉圓 2.0" w:eastAsia="jf open 粉圓 2.0" w:hAnsi="jf open 粉圓 2.0"/>
+        </w:rPr>
+      </w:pPr>
+      <w:r>
+        <w:rPr>
+          <w:rFonts w:ascii="jf open 粉圓 2.0" w:eastAsia="jf open 粉圓 2.0" w:hAnsi="jf open 粉圓 2.0" w:hint="eastAsia"/>
+        </w:rPr>
+        <w:t>8/3</w:t>
+      </w:r>
+    </w:p>
+    <w:p>
+      <w:pPr>
+        <w:rPr>
+          <w:rFonts w:ascii="jf open 粉圓 2.0" w:eastAsia="jf open 粉圓 2.0" w:hAnsi="jf open 粉圓 2.0"/>
+        </w:rPr>
+      </w:pPr>
+      <w:r>
+        <w:rPr>
+          <w:rFonts w:ascii="jf open 粉圓 2.0" w:eastAsia="jf open 粉圓 2.0" w:hAnsi="jf open 粉圓 2.0" w:hint="eastAsia"/>
+        </w:rPr>
+        <w:t>修正block 置中問題</w:t>
+      </w:r>
+    </w:p>
+    <w:p>
+      <w:pPr>
+        <w:rPr>
+          <w:rFonts w:ascii="jf open 粉圓 2.0" w:eastAsia="jf open 粉圓 2.0" w:hAnsi="jf open 粉圓 2.0" w:hint="eastAsia"/>
+        </w:rPr>
+      </w:pPr>
+      <w:r>
+        <w:rPr>
+          <w:rFonts w:ascii="jf open 粉圓 2.0" w:eastAsia="jf open 粉圓 2.0" w:hAnsi="jf open 粉圓 2.0"/>
+        </w:rPr>
+        <w:t>A</w:t>
+      </w:r>
+      <w:r>
+        <w:rPr>
+          <w:rFonts w:ascii="jf open 粉圓 2.0" w:eastAsia="jf open 粉圓 2.0" w:hAnsi="jf open 粉圓 2.0" w:hint="eastAsia"/>
+        </w:rPr>
+        <w:t>dd account block and footer block</w:t>
       </w:r>
     </w:p>
     <w:sectPr>
@@ -475,6 +555,7 @@
   <w:style w:type="character" w:default="1" w:styleId="a0">
     <w:name w:val="Default Paragraph Font"/>
     <w:uiPriority w:val="1"/>
+    <w:semiHidden/>
     <w:unhideWhenUsed/>
   </w:style>
   <w:style w:type="table" w:default="1" w:styleId="a1">

</xml_diff>